<commit_message>
Updated answer key based on experience with marking exams
</commit_message>
<xml_diff>
--- a/final/finalAnswerKey.docx
+++ b/final/finalAnswerKey.docx
@@ -97,6 +97,23 @@
       </w:r>
     </w:p>
     <w:p/>
+    <w:p>
+      <w:pPr>
+        <w:pStyle w:val="TableCaption"/>
+      </w:pPr>
+      <w:r>
+        <w:rPr>
+          <w:b/>
+        </w:rPr>
+        <w:t xml:space="preserve">Baseline</w:t>
+      </w:r>
+      <w:r>
+        <w:t xml:space="preserve"> </w:t>
+      </w:r>
+      <w:r>
+        <w:t xml:space="preserve">characteristics of participants who either developed CAD or did not develop CAD (CAD-free) within a 15 year timeframe.</w:t>
+      </w:r>
+    </w:p>
     <w:tbl>
       <w:tblPr>
         <w:tblStyle w:val="TableNormal"/>
@@ -402,23 +419,6 @@
       </w:tr>
     </w:tbl>
     <w:p>
-      <w:pPr>
-        <w:pStyle w:val="TableCaption"/>
-      </w:pPr>
-      <w:r>
-        <w:rPr>
-          <w:b/>
-        </w:rPr>
-        <w:t xml:space="preserve">Baseline</w:t>
-      </w:r>
-      <w:r>
-        <w:t xml:space="preserve"> </w:t>
-      </w:r>
-      <w:r>
-        <w:t xml:space="preserve">characteristics of participants who either developed CAD or did not develop CAD (CAD-free) within a 15 year timeframe.</w:t>
-      </w:r>
-    </w:p>
-    <w:p>
       <w:r>
         <w:rPr>
           <w:i/>
@@ -430,7 +430,7 @@
       <w:r>
         <w:drawing>
           <wp:inline>
-            <wp:extent cx="5440680" cy="2967644"/>
+            <wp:extent cx="5334000" cy="2909455"/>
             <wp:effectExtent b="0" l="0" r="0" t="0"/>
             <wp:docPr descr="" id="1" name="Picture"/>
             <a:graphic>
@@ -451,7 +451,7 @@
                   <pic:spPr bwMode="auto">
                     <a:xfrm>
                       <a:off x="0" y="0"/>
-                      <a:ext cx="5440680" cy="2967644"/>
+                      <a:ext cx="5334000" cy="2909455"/>
                     </a:xfrm>
                     <a:prstGeom prst="rect">
                       <a:avLst/>
@@ -858,19 +858,7 @@
         </w:numPr>
       </w:pPr>
       <w:r>
-        <w:t xml:space="preserve">-1 if info from Background + data is not summarized</w:t>
-      </w:r>
-    </w:p>
-    <w:p>
-      <w:pPr>
-        <w:pStyle w:val="Compact"/>
-        <w:numPr>
-          <w:numId w:val="1009"/>
-          <w:ilvl w:val="2"/>
-        </w:numPr>
-      </w:pPr>
-      <w:r>
-        <w:t xml:space="preserve">-1 if info isn't properly cited</w:t>
+        <w:t xml:space="preserve">~ -1 if info isn't properly cited</w:t>
       </w:r>
     </w:p>
     <w:p>
@@ -921,6 +909,18 @@
         <w:t xml:space="preserve">No marks off if they don't use everything (question doesn't ask that)</w:t>
       </w:r>
     </w:p>
+    <w:p>
+      <w:pPr>
+        <w:pStyle w:val="Compact"/>
+        <w:numPr>
+          <w:numId w:val="1009"/>
+          <w:ilvl w:val="2"/>
+        </w:numPr>
+      </w:pPr>
+      <w:r>
+        <w:t xml:space="preserve">-1 if not tie back to diet</w:t>
+      </w:r>
+    </w:p>
     <w:p/>
     <w:p>
       <w:pPr>
@@ -990,6 +990,14 @@
     <w:p>
       <w:r>
         <w:t xml:space="preserve">There were no significant differences in BMI and dietary intake of n-3 FA between the two groups. However, dietary n-6 did decrease in the intervention group, suggesting good participation in the intervention.</w:t>
+      </w:r>
+    </w:p>
+    <w:p>
+      <w:pPr>
+        <w:pStyle w:val="TableCaption"/>
+      </w:pPr>
+      <w:r>
+        <w:t xml:space="preserve">Differences between a low number of FADS alleles and a high number of FADS alleles before the intervention.</w:t>
       </w:r>
     </w:p>
     <w:tbl>
@@ -1190,14 +1198,6 @@
       </w:tr>
     </w:tbl>
     <w:p>
-      <w:pPr>
-        <w:pStyle w:val="TableCaption"/>
-      </w:pPr>
-      <w:r>
-        <w:t xml:space="preserve">Differences between a low number of FADS alleles and a high number of FADS alleles before the intervention.</w:t>
-      </w:r>
-    </w:p>
-    <w:p>
       <w:r>
         <w:rPr>
           <w:i/>
@@ -1937,7 +1937,7 @@
         </w:numPr>
       </w:pPr>
       <w:r>
-        <w:t xml:space="preserve">-2 if not all information is used as the question states use</w:t>
+        <w:t xml:space="preserve">-1 if not all information is used as the question states use</w:t>
       </w:r>
       <w:r>
         <w:t xml:space="preserve"> </w:t>
@@ -2169,7 +2169,7 @@
         </w:numPr>
       </w:pPr>
       <w:r>
-        <w:t xml:space="preserve">+2 for defending using evidence/info from study</w:t>
+        <w:t xml:space="preserve">+3 for defending using evidence</w:t>
       </w:r>
     </w:p>
     <w:p>
@@ -2181,7 +2181,7 @@
         </w:numPr>
       </w:pPr>
       <w:r>
-        <w:t xml:space="preserve">+1 for defending using outside knowledge</w:t>
+        <w:t xml:space="preserve">-1 for not citing info/data from exam</w:t>
       </w:r>
     </w:p>
     <w:p>
@@ -2193,7 +2193,19 @@
         </w:numPr>
       </w:pPr>
       <w:r>
-        <w:t xml:space="preserve">-1 for not citing info/data from exam</w:t>
+        <w:t xml:space="preserve">~ -1 if not tie back to country/question</w:t>
+      </w:r>
+    </w:p>
+    <w:p>
+      <w:pPr>
+        <w:pStyle w:val="Compact"/>
+        <w:numPr>
+          <w:numId w:val="1031"/>
+          <w:ilvl w:val="3"/>
+        </w:numPr>
+      </w:pPr>
+      <w:r>
+        <w:t xml:space="preserve">marks if they discuss how FADS may be disadvantageous in North American context, but not in other contexts</w:t>
       </w:r>
     </w:p>
     <w:p>
@@ -2211,7 +2223,7 @@
       <w:pPr>
         <w:pStyle w:val="Compact"/>
         <w:numPr>
-          <w:numId w:val="1031"/>
+          <w:numId w:val="1032"/>
           <w:ilvl w:val="1"/>
         </w:numPr>
       </w:pPr>
@@ -2223,43 +2235,31 @@
       <w:pPr>
         <w:pStyle w:val="Compact"/>
         <w:numPr>
+          <w:numId w:val="1033"/>
+          <w:ilvl w:val="2"/>
+        </w:numPr>
+      </w:pPr>
+      <w:r>
+        <w:t xml:space="preserve">Clinical trial may not catch subsets of the population (ie FADS).</w:t>
+      </w:r>
+    </w:p>
+    <w:p>
+      <w:pPr>
+        <w:pStyle w:val="Compact"/>
+        <w:numPr>
+          <w:numId w:val="1033"/>
+          <w:ilvl w:val="2"/>
+        </w:numPr>
+      </w:pPr>
+      <w:r>
+        <w:t xml:space="preserve">The story includes both n-3 AND n-6. Targetting one may not be enough.</w:t>
+      </w:r>
+    </w:p>
+    <w:p>
+      <w:pPr>
+        <w:pStyle w:val="Compact"/>
+        <w:numPr>
           <w:numId w:val="1032"/>
-          <w:ilvl w:val="2"/>
-        </w:numPr>
-      </w:pPr>
-      <w:r>
-        <w:t xml:space="preserve">Clinical trial may not catch subsets of the population (ie FADS).</w:t>
-      </w:r>
-    </w:p>
-    <w:p>
-      <w:pPr>
-        <w:pStyle w:val="Compact"/>
-        <w:numPr>
-          <w:numId w:val="1032"/>
-          <w:ilvl w:val="2"/>
-        </w:numPr>
-      </w:pPr>
-      <w:r>
-        <w:t xml:space="preserve">The story includes both n-3 AND n-6. Targetting one may not be enough.</w:t>
-      </w:r>
-    </w:p>
-    <w:p>
-      <w:pPr>
-        <w:pStyle w:val="Compact"/>
-        <w:numPr>
-          <w:numId w:val="1032"/>
-          <w:ilvl w:val="2"/>
-        </w:numPr>
-      </w:pPr>
-      <w:r>
-        <w:t xml:space="preserve">Use all data/information</w:t>
-      </w:r>
-    </w:p>
-    <w:p>
-      <w:pPr>
-        <w:pStyle w:val="Compact"/>
-        <w:numPr>
-          <w:numId w:val="1031"/>
           <w:ilvl w:val="1"/>
         </w:numPr>
       </w:pPr>
@@ -2271,7 +2271,7 @@
       <w:pPr>
         <w:pStyle w:val="Compact"/>
         <w:numPr>
-          <w:numId w:val="1033"/>
+          <w:numId w:val="1034"/>
           <w:ilvl w:val="2"/>
         </w:numPr>
       </w:pPr>
@@ -2283,7 +2283,7 @@
       <w:pPr>
         <w:pStyle w:val="Compact"/>
         <w:numPr>
-          <w:numId w:val="1033"/>
+          <w:numId w:val="1034"/>
           <w:ilvl w:val="2"/>
         </w:numPr>
       </w:pPr>
@@ -2295,19 +2295,19 @@
       <w:pPr>
         <w:pStyle w:val="Compact"/>
         <w:numPr>
-          <w:numId w:val="1033"/>
-          <w:ilvl w:val="2"/>
-        </w:numPr>
-      </w:pPr>
-      <w:r>
-        <w:t xml:space="preserve">+2 for defending using all info/data</w:t>
-      </w:r>
-    </w:p>
-    <w:p>
-      <w:pPr>
-        <w:pStyle w:val="Compact"/>
-        <w:numPr>
-          <w:numId w:val="1033"/>
+          <w:numId w:val="1034"/>
+          <w:ilvl w:val="2"/>
+        </w:numPr>
+      </w:pPr>
+      <w:r>
+        <w:t xml:space="preserve">+2 for defending using info/data</w:t>
+      </w:r>
+    </w:p>
+    <w:p>
+      <w:pPr>
+        <w:pStyle w:val="Compact"/>
+        <w:numPr>
+          <w:numId w:val="1034"/>
           <w:ilvl w:val="2"/>
         </w:numPr>
       </w:pPr>
@@ -2319,7 +2319,7 @@
       <w:pPr>
         <w:pStyle w:val="Compact"/>
         <w:numPr>
-          <w:numId w:val="1033"/>
+          <w:numId w:val="1034"/>
           <w:ilvl w:val="2"/>
         </w:numPr>
       </w:pPr>
@@ -2331,7 +2331,7 @@
       <w:pPr>
         <w:pStyle w:val="Compact"/>
         <w:numPr>
-          <w:numId w:val="1033"/>
+          <w:numId w:val="1034"/>
           <w:ilvl w:val="2"/>
         </w:numPr>
       </w:pPr>
@@ -2343,7 +2343,7 @@
       <w:pPr>
         <w:pStyle w:val="Compact"/>
         <w:numPr>
-          <w:numId w:val="1033"/>
+          <w:numId w:val="1034"/>
           <w:ilvl w:val="2"/>
         </w:numPr>
       </w:pPr>
@@ -2355,7 +2355,7 @@
       <w:r>
         <w:drawing>
           <wp:inline>
-            <wp:extent cx="5440680" cy="2967644"/>
+            <wp:extent cx="5334000" cy="2909455"/>
             <wp:effectExtent b="0" l="0" r="0" t="0"/>
             <wp:docPr descr="" id="1" name="Picture"/>
             <a:graphic>
@@ -2376,7 +2376,7 @@
                   <pic:spPr bwMode="auto">
                     <a:xfrm>
                       <a:off x="0" y="0"/>
-                      <a:ext cx="5440680" cy="2967644"/>
+                      <a:ext cx="5334000" cy="2909455"/>
                     </a:xfrm>
                     <a:prstGeom prst="rect">
                       <a:avLst/>
@@ -2496,7 +2496,7 @@
     </w:lvl>
   </w:abstractNum>
   <w:abstractNum w:abstractNumId="990">
-    <w:nsid w:val="dc61af86"/>
+    <w:nsid w:val="5ac6660f"/>
     <w:multiLevelType w:val="multilevel"/>
     <w:lvl w:ilvl="0">
       <w:numFmt w:val="bullet"/>
@@ -2577,7 +2577,7 @@
     </w:lvl>
   </w:abstractNum>
   <w:abstractNum w:abstractNumId="99411">
-    <w:nsid w:val="48996c53"/>
+    <w:nsid w:val="9f203eef"/>
     <w:multiLevelType w:val="multilevel"/>
     <w:lvl w:ilvl="0">
       <w:start w:val="1"/>
@@ -2665,7 +2665,7 @@
     </w:lvl>
   </w:abstractNum>
   <w:abstractNum w:abstractNumId="991">
-    <w:nsid w:val="a96632f2"/>
+    <w:nsid w:val="7c965db6"/>
     <w:multiLevelType w:val="multilevel"/>
     <w:lvl w:ilvl="0">
       <w:numFmt w:val="bullet"/>
@@ -2746,7 +2746,7 @@
     </w:lvl>
   </w:abstractNum>
   <w:abstractNum w:abstractNumId="99413">
-    <w:nsid w:val="36d63f88"/>
+    <w:nsid w:val="14f10733"/>
     <w:multiLevelType w:val="multilevel"/>
     <w:lvl w:ilvl="0">
       <w:start w:val="3"/>
@@ -2978,6 +2978,9 @@
     <w:abstractNumId w:val="991"/>
   </w:num>
   <w:num w:numId="1033">
+    <w:abstractNumId w:val="991"/>
+  </w:num>
+  <w:num w:numId="1034">
     <w:abstractNumId w:val="991"/>
   </w:num>
 </w:numbering>

</xml_diff>